<commit_message>
Added: comments Updated: report, made the sites only output/deal with plaintext
</commit_message>
<xml_diff>
--- a/Report/Web Tech Report.docx
+++ b/Report/Web Tech Report.docx
@@ -154,7 +154,17 @@
           <w:color w:val="000000"/>
           <w:sz w:val="20"/>
         </w:rPr>
-        <w:t xml:space="preserve">In this task the goal is to create a website that allows the user to encipher and decipher text in a choice of different ciphers. It should have a rewarding user experience that is easy to navigate and easy to both enter and retrieve the </w:t>
+        <w:t xml:space="preserve">In this task the goal is to create a website that allows the user to encipher and decipher text in a </w:t>
+      </w:r>
+      <w:bookmarkStart w:id="0" w:name="_GoBack"/>
+      <w:bookmarkEnd w:id="0"/>
+      <w:r>
+        <w:rPr>
+          <w:rFonts w:ascii="Trebuchet MS" w:eastAsia="Times New Roman" w:hAnsi="Trebuchet MS" w:cs="Courier New"/>
+          <w:color w:val="000000"/>
+          <w:sz w:val="20"/>
+        </w:rPr>
+        <w:t xml:space="preserve">choice of different ciphers. It should have a rewarding user experience that is easy to navigate and easy to both enter and retrieve the </w:t>
       </w:r>
       <w:r>
         <w:rPr>
@@ -1059,18 +1069,16 @@
           <w:color w:val="000000" w:themeColor="text1"/>
           <w:sz w:val="20"/>
         </w:rPr>
-        <w:t xml:space="preserve">My layout for both Bacon's cipher and the Rail Fence Cipher are mostly the same, </w:t>
-      </w:r>
-      <w:proofErr w:type="spellStart"/>
-      <w:r>
-        <w:rPr>
-          <w:rFonts w:ascii="Trebuchet MS" w:eastAsia="Times New Roman" w:hAnsi="Trebuchet MS" w:cs="Courier New"/>
-          <w:color w:val="000000" w:themeColor="text1"/>
-          <w:sz w:val="20"/>
-        </w:rPr>
-        <w:t>ad</w:t>
-      </w:r>
-      <w:proofErr w:type="spellEnd"/>
+        <w:t>My layout for both Bacon's cipher and the Rail Fence Cipher are mostly the same, a</w:t>
+      </w:r>
+      <w:r>
+        <w:rPr>
+          <w:rFonts w:ascii="Trebuchet MS" w:eastAsia="Times New Roman" w:hAnsi="Trebuchet MS" w:cs="Courier New"/>
+          <w:color w:val="000000" w:themeColor="text1"/>
+          <w:sz w:val="20"/>
+        </w:rPr>
+        <w:t>s</w:t>
+      </w:r>
       <w:r>
         <w:rPr>
           <w:rFonts w:ascii="Trebuchet MS" w:eastAsia="Times New Roman" w:hAnsi="Trebuchet MS" w:cs="Courier New"/>
@@ -1122,6 +1130,22 @@
           <w:sz w:val="20"/>
         </w:rPr>
         <w:t xml:space="preserve"> then take those strings and replace them with their corresponding letter of the alphabet.</w:t>
+      </w:r>
+      <w:r>
+        <w:rPr>
+          <w:rFonts w:ascii="Trebuchet MS" w:eastAsia="Times New Roman" w:hAnsi="Trebuchet MS" w:cs="Courier New"/>
+          <w:color w:val="000000" w:themeColor="text1"/>
+          <w:sz w:val="20"/>
+        </w:rPr>
+        <w:t xml:space="preserve"> </w:t>
+      </w:r>
+      <w:r>
+        <w:rPr>
+          <w:rFonts w:ascii="Trebuchet MS" w:eastAsia="Times New Roman" w:hAnsi="Trebuchet MS" w:cs="Courier New"/>
+          <w:color w:val="FF0000"/>
+          <w:sz w:val="20"/>
+        </w:rPr>
+        <w:t>Version 2 over v1</w:t>
       </w:r>
     </w:p>
     <w:p>
@@ -3716,97 +3740,308 @@
         </w:rPr>
         <w:t xml:space="preserve"> I fulfilled the final requirement by again using text boxes as I felt they were the simplest method to let the user see the decoded message. They are also in keeping with the design of the website, but to avoid any confusion I made sure to include a message above them saying what the text box displays.</w:t>
       </w:r>
-      <w:bookmarkStart w:id="0" w:name="_GoBack"/>
-      <w:bookmarkEnd w:id="0"/>
-    </w:p>
-    <w:p>
-      <w:pPr>
-        <w:tabs>
-          <w:tab w:val="left" w:pos="916"/>
-          <w:tab w:val="left" w:pos="1832"/>
-          <w:tab w:val="left" w:pos="2748"/>
-          <w:tab w:val="left" w:pos="3664"/>
-          <w:tab w:val="left" w:pos="4580"/>
-          <w:tab w:val="left" w:pos="5496"/>
-          <w:tab w:val="left" w:pos="6412"/>
-          <w:tab w:val="left" w:pos="7328"/>
-          <w:tab w:val="left" w:pos="8244"/>
-          <w:tab w:val="left" w:pos="9160"/>
-          <w:tab w:val="left" w:pos="10076"/>
-          <w:tab w:val="left" w:pos="10992"/>
-          <w:tab w:val="left" w:pos="11908"/>
-          <w:tab w:val="left" w:pos="12824"/>
-          <w:tab w:val="left" w:pos="13740"/>
-          <w:tab w:val="left" w:pos="14656"/>
-        </w:tabs>
-        <w:rPr>
-          <w:rFonts w:ascii="Trebuchet MS" w:eastAsia="Times New Roman" w:hAnsi="Trebuchet MS" w:cs="Courier New"/>
-          <w:color w:val="000000" w:themeColor="text1"/>
-          <w:sz w:val="20"/>
-        </w:rPr>
-      </w:pPr>
-    </w:p>
-    <w:p>
-      <w:pPr>
-        <w:tabs>
-          <w:tab w:val="left" w:pos="916"/>
-          <w:tab w:val="left" w:pos="1832"/>
-          <w:tab w:val="left" w:pos="2748"/>
-          <w:tab w:val="left" w:pos="3664"/>
-          <w:tab w:val="left" w:pos="4580"/>
-          <w:tab w:val="left" w:pos="5496"/>
-          <w:tab w:val="left" w:pos="6412"/>
-          <w:tab w:val="left" w:pos="7328"/>
-          <w:tab w:val="left" w:pos="8244"/>
-          <w:tab w:val="left" w:pos="9160"/>
-          <w:tab w:val="left" w:pos="10076"/>
-          <w:tab w:val="left" w:pos="10992"/>
-          <w:tab w:val="left" w:pos="11908"/>
-          <w:tab w:val="left" w:pos="12824"/>
-          <w:tab w:val="left" w:pos="13740"/>
-          <w:tab w:val="left" w:pos="14656"/>
-        </w:tabs>
-        <w:rPr>
-          <w:rFonts w:ascii="Trebuchet MS" w:eastAsia="Times New Roman" w:hAnsi="Trebuchet MS" w:cs="Courier New"/>
-          <w:color w:val="000000" w:themeColor="text1"/>
-          <w:sz w:val="20"/>
-        </w:rPr>
-      </w:pPr>
-    </w:p>
-    <w:p>
-      <w:pPr>
-        <w:tabs>
-          <w:tab w:val="left" w:pos="916"/>
-          <w:tab w:val="left" w:pos="1832"/>
-          <w:tab w:val="left" w:pos="2748"/>
-          <w:tab w:val="left" w:pos="3664"/>
-          <w:tab w:val="left" w:pos="4580"/>
-          <w:tab w:val="left" w:pos="5496"/>
-          <w:tab w:val="left" w:pos="6412"/>
-          <w:tab w:val="left" w:pos="7328"/>
-          <w:tab w:val="left" w:pos="8244"/>
-          <w:tab w:val="left" w:pos="9160"/>
-          <w:tab w:val="left" w:pos="10076"/>
-          <w:tab w:val="left" w:pos="10992"/>
-          <w:tab w:val="left" w:pos="11908"/>
-          <w:tab w:val="left" w:pos="12824"/>
-          <w:tab w:val="left" w:pos="13740"/>
-          <w:tab w:val="left" w:pos="14656"/>
-        </w:tabs>
-        <w:rPr>
-          <w:rFonts w:ascii="Trebuchet MS" w:eastAsia="Times New Roman" w:hAnsi="Trebuchet MS" w:cs="Courier New"/>
-          <w:color w:val="000000" w:themeColor="text1"/>
-          <w:sz w:val="20"/>
-        </w:rPr>
-      </w:pPr>
-      <w:r>
+    </w:p>
+    <w:p>
+      <w:pPr>
+        <w:tabs>
+          <w:tab w:val="left" w:pos="916"/>
+          <w:tab w:val="left" w:pos="1832"/>
+          <w:tab w:val="left" w:pos="2748"/>
+          <w:tab w:val="left" w:pos="3664"/>
+          <w:tab w:val="left" w:pos="4580"/>
+          <w:tab w:val="left" w:pos="5496"/>
+          <w:tab w:val="left" w:pos="6412"/>
+          <w:tab w:val="left" w:pos="7328"/>
+          <w:tab w:val="left" w:pos="8244"/>
+          <w:tab w:val="left" w:pos="9160"/>
+          <w:tab w:val="left" w:pos="10076"/>
+          <w:tab w:val="left" w:pos="10992"/>
+          <w:tab w:val="left" w:pos="11908"/>
+          <w:tab w:val="left" w:pos="12824"/>
+          <w:tab w:val="left" w:pos="13740"/>
+          <w:tab w:val="left" w:pos="14656"/>
+        </w:tabs>
+        <w:rPr>
+          <w:rFonts w:ascii="Trebuchet MS" w:eastAsia="Times New Roman" w:hAnsi="Trebuchet MS" w:cs="Courier New"/>
+          <w:color w:val="000000" w:themeColor="text1"/>
+          <w:sz w:val="20"/>
+        </w:rPr>
+      </w:pPr>
+    </w:p>
+    <w:p>
+      <w:pPr>
+        <w:tabs>
+          <w:tab w:val="left" w:pos="916"/>
+          <w:tab w:val="left" w:pos="1832"/>
+          <w:tab w:val="left" w:pos="2748"/>
+          <w:tab w:val="left" w:pos="3664"/>
+          <w:tab w:val="left" w:pos="4580"/>
+          <w:tab w:val="left" w:pos="5496"/>
+          <w:tab w:val="left" w:pos="6412"/>
+          <w:tab w:val="left" w:pos="7328"/>
+          <w:tab w:val="left" w:pos="8244"/>
+          <w:tab w:val="left" w:pos="9160"/>
+          <w:tab w:val="left" w:pos="10076"/>
+          <w:tab w:val="left" w:pos="10992"/>
+          <w:tab w:val="left" w:pos="11908"/>
+          <w:tab w:val="left" w:pos="12824"/>
+          <w:tab w:val="left" w:pos="13740"/>
+          <w:tab w:val="left" w:pos="14656"/>
+        </w:tabs>
         <w:rPr>
           <w:rFonts w:ascii="Trebuchet MS" w:eastAsia="Times New Roman" w:hAnsi="Trebuchet MS" w:cs="Courier New"/>
           <w:bCs/>
           <w:color w:val="000000" w:themeColor="text1"/>
           <w:sz w:val="20"/>
         </w:rPr>
+      </w:pPr>
+      <w:r>
+        <w:rPr>
+          <w:rFonts w:ascii="Trebuchet MS" w:eastAsia="Times New Roman" w:hAnsi="Trebuchet MS" w:cs="Courier New"/>
+          <w:bCs/>
+          <w:color w:val="000000" w:themeColor="text1"/>
+          <w:sz w:val="20"/>
+        </w:rPr>
         <w:t>Improvements</w:t>
+      </w:r>
+    </w:p>
+    <w:p>
+      <w:pPr>
+        <w:tabs>
+          <w:tab w:val="left" w:pos="916"/>
+          <w:tab w:val="left" w:pos="1832"/>
+          <w:tab w:val="left" w:pos="2748"/>
+          <w:tab w:val="left" w:pos="3664"/>
+          <w:tab w:val="left" w:pos="4580"/>
+          <w:tab w:val="left" w:pos="5496"/>
+          <w:tab w:val="left" w:pos="6412"/>
+          <w:tab w:val="left" w:pos="7328"/>
+          <w:tab w:val="left" w:pos="8244"/>
+          <w:tab w:val="left" w:pos="9160"/>
+          <w:tab w:val="left" w:pos="10076"/>
+          <w:tab w:val="left" w:pos="10992"/>
+          <w:tab w:val="left" w:pos="11908"/>
+          <w:tab w:val="left" w:pos="12824"/>
+          <w:tab w:val="left" w:pos="13740"/>
+          <w:tab w:val="left" w:pos="14656"/>
+        </w:tabs>
+        <w:rPr>
+          <w:rFonts w:ascii="Trebuchet MS" w:eastAsia="Times New Roman" w:hAnsi="Trebuchet MS" w:cs="Courier New"/>
+          <w:color w:val="000000" w:themeColor="text1"/>
+          <w:sz w:val="20"/>
+        </w:rPr>
+      </w:pPr>
+      <w:r>
+        <w:rPr>
+          <w:rFonts w:ascii="Trebuchet MS" w:eastAsia="Times New Roman" w:hAnsi="Trebuchet MS" w:cs="Courier New"/>
+          <w:color w:val="000000" w:themeColor="text1"/>
+          <w:sz w:val="20"/>
+        </w:rPr>
+        <w:t>The first improvement I would have tried is to use version 1 of Bacon’s cipher</w:t>
+      </w:r>
+      <w:r>
+        <w:rPr>
+          <w:rFonts w:ascii="Trebuchet MS" w:eastAsia="Times New Roman" w:hAnsi="Trebuchet MS" w:cs="Courier New"/>
+          <w:color w:val="000000" w:themeColor="text1"/>
+          <w:sz w:val="20"/>
+        </w:rPr>
+        <w:t xml:space="preserve"> rather than version 2</w:t>
+      </w:r>
+      <w:r>
+        <w:rPr>
+          <w:rFonts w:ascii="Trebuchet MS" w:eastAsia="Times New Roman" w:hAnsi="Trebuchet MS" w:cs="Courier New"/>
+          <w:color w:val="000000" w:themeColor="text1"/>
+          <w:sz w:val="20"/>
+        </w:rPr>
+        <w:t xml:space="preserve">. </w:t>
+      </w:r>
+      <w:r>
+        <w:rPr>
+          <w:rFonts w:ascii="Trebuchet MS" w:eastAsia="Times New Roman" w:hAnsi="Trebuchet MS" w:cs="Courier New"/>
+          <w:color w:val="000000" w:themeColor="text1"/>
+          <w:sz w:val="20"/>
+        </w:rPr>
+        <w:t xml:space="preserve">The main problem with this is that in version one the letters I and j, along with u and v share the same 5 letter code. To implement this with encoding the text would just mean changing the if-else statements, however to decode the text would be a lot more complex. </w:t>
+      </w:r>
+      <w:r>
+        <w:rPr>
+          <w:rFonts w:ascii="Trebuchet MS" w:eastAsia="Times New Roman" w:hAnsi="Trebuchet MS" w:cs="Courier New"/>
+          <w:color w:val="000000" w:themeColor="text1"/>
+          <w:sz w:val="20"/>
+        </w:rPr>
+        <w:t>One idea on how to implement it would be to translate the word asides from I and j, or u and v then use some form of autocorrect to ‘guess’ what the missing letter would be.</w:t>
+      </w:r>
+      <w:r>
+        <w:rPr>
+          <w:rFonts w:ascii="Trebuchet MS" w:eastAsia="Times New Roman" w:hAnsi="Trebuchet MS" w:cs="Courier New"/>
+          <w:color w:val="000000" w:themeColor="text1"/>
+          <w:sz w:val="20"/>
+        </w:rPr>
+        <w:t xml:space="preserve"> There is an example online of a Bacon’s cipher version 1 </w:t>
+      </w:r>
+      <w:proofErr w:type="gramStart"/>
+      <w:r>
+        <w:rPr>
+          <w:rFonts w:ascii="Trebuchet MS" w:eastAsia="Times New Roman" w:hAnsi="Trebuchet MS" w:cs="Courier New"/>
+          <w:color w:val="000000" w:themeColor="text1"/>
+          <w:sz w:val="20"/>
+        </w:rPr>
+        <w:t>encoder</w:t>
+      </w:r>
+      <w:proofErr w:type="gramEnd"/>
+      <w:r>
+        <w:rPr>
+          <w:rFonts w:ascii="Trebuchet MS" w:eastAsia="Times New Roman" w:hAnsi="Trebuchet MS" w:cs="Courier New"/>
+          <w:color w:val="000000" w:themeColor="text1"/>
+          <w:sz w:val="20"/>
+        </w:rPr>
+        <w:t xml:space="preserve"> but that implementation omits the letters j and v, which I think loses functionality overall from version 2</w:t>
+      </w:r>
+      <w:r>
+        <w:rPr>
+          <w:rFonts w:ascii="Trebuchet MS" w:eastAsia="Times New Roman" w:hAnsi="Trebuchet MS" w:cs="Courier New"/>
+          <w:color w:val="000000" w:themeColor="text1"/>
+          <w:sz w:val="20"/>
+        </w:rPr>
+        <w:t xml:space="preserve"> and my implementation</w:t>
+      </w:r>
+      <w:r>
+        <w:rPr>
+          <w:rFonts w:ascii="Trebuchet MS" w:eastAsia="Times New Roman" w:hAnsi="Trebuchet MS" w:cs="Courier New"/>
+          <w:color w:val="000000" w:themeColor="text1"/>
+          <w:sz w:val="20"/>
+        </w:rPr>
+        <w:t xml:space="preserve"> (</w:t>
+      </w:r>
+      <w:proofErr w:type="spellStart"/>
+      <w:r>
+        <w:rPr>
+          <w:rFonts w:ascii="Trebuchet MS" w:eastAsia="Times New Roman" w:hAnsi="Trebuchet MS" w:cs="Courier New"/>
+          <w:color w:val="000000" w:themeColor="text1"/>
+          <w:sz w:val="20"/>
+        </w:rPr>
+        <w:t>Bynens</w:t>
+      </w:r>
+      <w:proofErr w:type="spellEnd"/>
+      <w:r>
+        <w:rPr>
+          <w:rFonts w:ascii="Trebuchet MS" w:eastAsia="Times New Roman" w:hAnsi="Trebuchet MS" w:cs="Courier New"/>
+          <w:color w:val="000000" w:themeColor="text1"/>
+          <w:sz w:val="20"/>
+        </w:rPr>
+        <w:t>. M. 2015)</w:t>
+      </w:r>
+      <w:r>
+        <w:rPr>
+          <w:rFonts w:ascii="Trebuchet MS" w:eastAsia="Times New Roman" w:hAnsi="Trebuchet MS" w:cs="Courier New"/>
+          <w:color w:val="000000" w:themeColor="text1"/>
+          <w:sz w:val="20"/>
+        </w:rPr>
+        <w:t>.</w:t>
+      </w:r>
+      <w:r>
+        <w:rPr>
+          <w:rFonts w:ascii="Trebuchet MS" w:eastAsia="Times New Roman" w:hAnsi="Trebuchet MS" w:cs="Courier New"/>
+          <w:color w:val="000000" w:themeColor="text1"/>
+          <w:sz w:val="20"/>
+        </w:rPr>
+        <w:t xml:space="preserve"> The second improvement I could make is to include punctuation and spaces in my ciphers. For the rail fence </w:t>
+      </w:r>
+      <w:r>
+        <w:rPr>
+          <w:rFonts w:ascii="Trebuchet MS" w:eastAsia="Times New Roman" w:hAnsi="Trebuchet MS" w:cs="Courier New"/>
+          <w:color w:val="000000" w:themeColor="text1"/>
+          <w:sz w:val="20"/>
+        </w:rPr>
+        <w:lastRenderedPageBreak/>
+        <w:t>cipher this wouldn’t be too complex as I could just treat them the same as any other letter</w:t>
+      </w:r>
+      <w:r>
+        <w:rPr>
+          <w:rFonts w:ascii="Trebuchet MS" w:eastAsia="Times New Roman" w:hAnsi="Trebuchet MS" w:cs="Courier New"/>
+          <w:color w:val="000000" w:themeColor="text1"/>
+          <w:sz w:val="20"/>
+        </w:rPr>
+        <w:t xml:space="preserve">. The main problem with this is that I would have to </w:t>
+      </w:r>
+      <w:proofErr w:type="gramStart"/>
+      <w:r>
+        <w:rPr>
+          <w:rFonts w:ascii="Trebuchet MS" w:eastAsia="Times New Roman" w:hAnsi="Trebuchet MS" w:cs="Courier New"/>
+          <w:color w:val="000000" w:themeColor="text1"/>
+          <w:sz w:val="20"/>
+        </w:rPr>
+        <w:t>chose</w:t>
+      </w:r>
+      <w:proofErr w:type="gramEnd"/>
+      <w:r>
+        <w:rPr>
+          <w:rFonts w:ascii="Trebuchet MS" w:eastAsia="Times New Roman" w:hAnsi="Trebuchet MS" w:cs="Courier New"/>
+          <w:color w:val="000000" w:themeColor="text1"/>
+          <w:sz w:val="20"/>
+        </w:rPr>
+        <w:t xml:space="preserve"> a different null character to add to the strings when I format them to be shown as a grid and I would have to create exceptions when I remove the null characters to make sure I don’t remove any punctuation or spaces by mistake. Bacon’s cipher doesn’t have any code for punctuation so to encode with it would not be complicated. I could just add them to the output string with the else statement instead of throwing an error. </w:t>
+      </w:r>
+      <w:r>
+        <w:rPr>
+          <w:rFonts w:ascii="Trebuchet MS" w:eastAsia="Times New Roman" w:hAnsi="Trebuchet MS" w:cs="Courier New"/>
+          <w:color w:val="000000" w:themeColor="text1"/>
+          <w:sz w:val="20"/>
+        </w:rPr>
+        <w:t xml:space="preserve">Decoding however would be a lot more difficult as I would either have to remove the punctuation from the input string, store it in </w:t>
+      </w:r>
+      <w:proofErr w:type="gramStart"/>
+      <w:r>
+        <w:rPr>
+          <w:rFonts w:ascii="Trebuchet MS" w:eastAsia="Times New Roman" w:hAnsi="Trebuchet MS" w:cs="Courier New"/>
+          <w:color w:val="000000" w:themeColor="text1"/>
+          <w:sz w:val="20"/>
+        </w:rPr>
+        <w:t>an</w:t>
+      </w:r>
+      <w:proofErr w:type="gramEnd"/>
+      <w:r>
+        <w:rPr>
+          <w:rFonts w:ascii="Trebuchet MS" w:eastAsia="Times New Roman" w:hAnsi="Trebuchet MS" w:cs="Courier New"/>
+          <w:color w:val="000000" w:themeColor="text1"/>
+          <w:sz w:val="20"/>
+        </w:rPr>
+        <w:t xml:space="preserve"> 2 dimensional array along with the position in the string once it was decoded, something I would have to calculate. I would then add the punctuation back to the output string once decoded. Another method would be to take each of the </w:t>
+      </w:r>
+      <w:proofErr w:type="gramStart"/>
+      <w:r>
+        <w:rPr>
+          <w:rFonts w:ascii="Trebuchet MS" w:eastAsia="Times New Roman" w:hAnsi="Trebuchet MS" w:cs="Courier New"/>
+          <w:color w:val="000000" w:themeColor="text1"/>
+          <w:sz w:val="20"/>
+        </w:rPr>
+        <w:t>5 character</w:t>
+      </w:r>
+      <w:proofErr w:type="gramEnd"/>
+      <w:r>
+        <w:rPr>
+          <w:rFonts w:ascii="Trebuchet MS" w:eastAsia="Times New Roman" w:hAnsi="Trebuchet MS" w:cs="Courier New"/>
+          <w:color w:val="000000" w:themeColor="text1"/>
+          <w:sz w:val="20"/>
+        </w:rPr>
+        <w:t xml:space="preserve"> codes as 6 characters and if there wasn’t any punctuation in the 6</w:t>
+      </w:r>
+      <w:r>
+        <w:rPr>
+          <w:rFonts w:ascii="Trebuchet MS" w:eastAsia="Times New Roman" w:hAnsi="Trebuchet MS" w:cs="Courier New"/>
+          <w:color w:val="000000" w:themeColor="text1"/>
+          <w:sz w:val="20"/>
+          <w:vertAlign w:val="superscript"/>
+        </w:rPr>
+        <w:t>th</w:t>
+      </w:r>
+      <w:r>
+        <w:rPr>
+          <w:rFonts w:ascii="Trebuchet MS" w:eastAsia="Times New Roman" w:hAnsi="Trebuchet MS" w:cs="Courier New"/>
+          <w:color w:val="000000" w:themeColor="text1"/>
+          <w:sz w:val="20"/>
+        </w:rPr>
+        <w:t xml:space="preserve"> character, add a null character. Then once the codes had been changed for their alphabet counterparts remove the null character that I set before displaying to the user. </w:t>
       </w:r>
     </w:p>
     <w:p>
@@ -4441,8 +4676,8 @@
           <w:tab w:val="left" w:pos="14656"/>
         </w:tabs>
         <w:rPr>
-          <w:rFonts w:ascii="Trebuchet MS" w:eastAsia="Times New Roman" w:hAnsi="Trebuchet MS" w:cs="Courier New"/>
-          <w:color w:val="000000" w:themeColor="text1"/>
+          <w:rStyle w:val="Hyperlink"/>
+          <w:rFonts w:ascii="Trebuchet MS" w:eastAsia="Times New Roman" w:hAnsi="Trebuchet MS" w:cs="Courier New"/>
           <w:sz w:val="20"/>
         </w:rPr>
       </w:pPr>
@@ -4464,6 +4699,131 @@
           <w:t>https://www.w3schools.com/jsref/jsref_obj_math.asp</w:t>
         </w:r>
       </w:hyperlink>
+    </w:p>
+    <w:p>
+      <w:pPr>
+        <w:tabs>
+          <w:tab w:val="left" w:pos="916"/>
+          <w:tab w:val="left" w:pos="1832"/>
+          <w:tab w:val="left" w:pos="2748"/>
+          <w:tab w:val="left" w:pos="3664"/>
+          <w:tab w:val="left" w:pos="4580"/>
+          <w:tab w:val="left" w:pos="5496"/>
+          <w:tab w:val="left" w:pos="6412"/>
+          <w:tab w:val="left" w:pos="7328"/>
+          <w:tab w:val="left" w:pos="8244"/>
+          <w:tab w:val="left" w:pos="9160"/>
+          <w:tab w:val="left" w:pos="10076"/>
+          <w:tab w:val="left" w:pos="10992"/>
+          <w:tab w:val="left" w:pos="11908"/>
+          <w:tab w:val="left" w:pos="12824"/>
+          <w:tab w:val="left" w:pos="13740"/>
+          <w:tab w:val="left" w:pos="14656"/>
+        </w:tabs>
+        <w:rPr>
+          <w:rFonts w:ascii="Trebuchet MS" w:eastAsia="Times New Roman" w:hAnsi="Trebuchet MS" w:cs="Courier New"/>
+          <w:color w:val="000000" w:themeColor="text1"/>
+          <w:sz w:val="20"/>
+        </w:rPr>
+      </w:pPr>
+    </w:p>
+    <w:p>
+      <w:pPr>
+        <w:tabs>
+          <w:tab w:val="left" w:pos="916"/>
+          <w:tab w:val="left" w:pos="1832"/>
+          <w:tab w:val="left" w:pos="2748"/>
+          <w:tab w:val="left" w:pos="3664"/>
+          <w:tab w:val="left" w:pos="4580"/>
+          <w:tab w:val="left" w:pos="5496"/>
+          <w:tab w:val="left" w:pos="6412"/>
+          <w:tab w:val="left" w:pos="7328"/>
+          <w:tab w:val="left" w:pos="8244"/>
+          <w:tab w:val="left" w:pos="9160"/>
+          <w:tab w:val="left" w:pos="10076"/>
+          <w:tab w:val="left" w:pos="10992"/>
+          <w:tab w:val="left" w:pos="11908"/>
+          <w:tab w:val="left" w:pos="12824"/>
+          <w:tab w:val="left" w:pos="13740"/>
+          <w:tab w:val="left" w:pos="14656"/>
+        </w:tabs>
+        <w:rPr>
+          <w:rFonts w:ascii="Trebuchet MS" w:eastAsia="Times New Roman" w:hAnsi="Trebuchet MS" w:cs="Courier New"/>
+          <w:color w:val="000000" w:themeColor="text1"/>
+          <w:sz w:val="20"/>
+        </w:rPr>
+      </w:pPr>
+      <w:proofErr w:type="spellStart"/>
+      <w:r>
+        <w:rPr>
+          <w:rFonts w:ascii="Trebuchet MS" w:eastAsia="Times New Roman" w:hAnsi="Trebuchet MS" w:cs="Courier New"/>
+          <w:color w:val="000000" w:themeColor="text1"/>
+          <w:sz w:val="20"/>
+        </w:rPr>
+        <w:t>Bynans</w:t>
+      </w:r>
+      <w:proofErr w:type="spellEnd"/>
+      <w:r>
+        <w:rPr>
+          <w:rFonts w:ascii="Trebuchet MS" w:eastAsia="Times New Roman" w:hAnsi="Trebuchet MS" w:cs="Courier New"/>
+          <w:color w:val="000000" w:themeColor="text1"/>
+          <w:sz w:val="20"/>
+        </w:rPr>
+        <w:t>. M. (2015) Bacon-cipher. Accessed on 07.03.19</w:t>
+      </w:r>
+    </w:p>
+    <w:p>
+      <w:pPr>
+        <w:tabs>
+          <w:tab w:val="left" w:pos="916"/>
+          <w:tab w:val="left" w:pos="1832"/>
+          <w:tab w:val="left" w:pos="2748"/>
+          <w:tab w:val="left" w:pos="3664"/>
+          <w:tab w:val="left" w:pos="4580"/>
+          <w:tab w:val="left" w:pos="5496"/>
+          <w:tab w:val="left" w:pos="6412"/>
+          <w:tab w:val="left" w:pos="7328"/>
+          <w:tab w:val="left" w:pos="8244"/>
+          <w:tab w:val="left" w:pos="9160"/>
+          <w:tab w:val="left" w:pos="10076"/>
+          <w:tab w:val="left" w:pos="10992"/>
+          <w:tab w:val="left" w:pos="11908"/>
+          <w:tab w:val="left" w:pos="12824"/>
+          <w:tab w:val="left" w:pos="13740"/>
+          <w:tab w:val="left" w:pos="14656"/>
+        </w:tabs>
+        <w:rPr>
+          <w:rFonts w:ascii="Trebuchet MS" w:eastAsia="Times New Roman" w:hAnsi="Trebuchet MS" w:cs="Courier New"/>
+          <w:color w:val="000000" w:themeColor="text1"/>
+          <w:sz w:val="20"/>
+        </w:rPr>
+      </w:pPr>
+      <w:r>
+        <w:rPr>
+          <w:rFonts w:ascii="Trebuchet MS" w:eastAsia="Times New Roman" w:hAnsi="Trebuchet MS" w:cs="Courier New"/>
+          <w:color w:val="000000" w:themeColor="text1"/>
+          <w:sz w:val="20"/>
+        </w:rPr>
+        <w:t xml:space="preserve">Retrieved From: </w:t>
+      </w:r>
+      <w:hyperlink r:id="rId14" w:history="1">
+        <w:r>
+          <w:rPr>
+            <w:rStyle w:val="Hyperlink"/>
+            <w:rFonts w:ascii="Trebuchet MS" w:eastAsia="Times New Roman" w:hAnsi="Trebuchet MS" w:cs="Courier New"/>
+            <w:sz w:val="20"/>
+          </w:rPr>
+          <w:t>https://github.com/mathiasbynens/bacon-cipher</w:t>
+        </w:r>
+      </w:hyperlink>
+      <w:r>
+        <w:rPr>
+          <w:rFonts w:ascii="Trebuchet MS" w:eastAsia="Times New Roman" w:hAnsi="Trebuchet MS" w:cs="Courier New"/>
+          <w:color w:val="000000" w:themeColor="text1"/>
+          <w:sz w:val="20"/>
+        </w:rPr>
+        <w:t xml:space="preserve"> </w:t>
+      </w:r>
     </w:p>
     <w:p>
       <w:pPr>

</xml_diff>